<commit_message>
Replace Phase II Document.docx
</commit_message>
<xml_diff>
--- a/Phase II Document.docx
+++ b/Phase II Document.docx
@@ -903,6 +903,157 @@
     </style:style>
     <style:style style:name="P274" style:parent-style-name="Normal" style:family="paragraph">
       <style:paragraph-properties style:writing-mode="rl-tb" fo:text-indent="0.5in"/>
+    </style:style>
+    <style:style style:name="T275" style:parent-style-name="DefaultParagraphFont" style:family="text">
+      <style:text-properties style:font-name="B Nazanin" style:font-name-asian="B Nazanin" style:font-name-complex="B Nazanin" fo:font-size="18pt" style:font-size-asian="18pt" style:font-size-complex="18pt" style:language-complex="fa" style:country-complex="IR"/>
+    </style:style>
+    <style:style style:name="T276" style:parent-style-name="DefaultParagraphFont" style:family="text">
+      <style:text-properties style:font-name="B Nazanin" style:font-name-asian="B Nazanin" style:font-name-complex="B Nazanin" fo:font-size="18pt" style:font-size-asian="18pt" style:font-size-complex="18pt" style:language-complex="fa" style:country-complex="IR"/>
+    </style:style>
+    <style:style style:name="T277" style:parent-style-name="DefaultParagraphFont" style:family="text">
+      <style:text-properties style:font-name="B Nazanin" style:font-name-asian="B Nazanin" style:font-name-complex="B Nazanin" fo:font-size="18pt" style:font-size-asian="18pt" style:font-size-complex="18pt" style:language-complex="fa" style:country-complex="IR"/>
+    </style:style>
+    <style:style style:name="T278" style:parent-style-name="DefaultParagraphFont" style:family="text">
+      <style:text-properties style:font-name="B Nazanin" style:font-name-asian="B Nazanin" style:font-name-complex="B Nazanin" fo:font-size="18pt" style:font-size-asian="18pt" style:font-size-complex="18pt" style:language-complex="fa" style:country-complex="IR"/>
+    </style:style>
+    <style:style style:name="T279" style:parent-style-name="DefaultParagraphFont" style:family="text">
+      <style:text-properties style:font-name="B Nazanin" style:font-name-asian="B Nazanin" style:font-name-complex="B Nazanin" fo:font-size="18pt" style:font-size-asian="18pt" style:font-size-complex="18pt" style:language-complex="fa" style:country-complex="IR"/>
+    </style:style>
+    <style:style style:name="T280" style:parent-style-name="DefaultParagraphFont" style:family="text">
+      <style:text-properties style:font-name="B Nazanin" style:font-name-asian="B Nazanin" style:font-name-complex="B Nazanin" fo:font-size="18pt" style:font-size-asian="18pt" style:font-size-complex="18pt" style:language-complex="fa" style:country-complex="IR"/>
+    </style:style>
+    <style:style style:name="T281" style:parent-style-name="DefaultParagraphFont" style:family="text">
+      <style:text-properties style:font-name="B Nazanin" style:font-name-asian="B Nazanin" style:font-name-complex="B Nazanin" fo:font-size="18pt" style:font-size-asian="18pt" style:font-size-complex="18pt" style:language-complex="fa" style:country-complex="IR"/>
+    </style:style>
+    <style:style style:name="T282" style:parent-style-name="DefaultParagraphFont" style:family="text">
+      <style:text-properties style:font-name="B Nazanin" style:font-name-asian="B Nazanin" style:font-name-complex="B Nazanin" fo:font-size="18pt" style:font-size-asian="18pt" style:font-size-complex="18pt" style:language-complex="fa" style:country-complex="IR"/>
+    </style:style>
+    <style:style style:name="T283" style:parent-style-name="DefaultParagraphFont" style:family="text">
+      <style:text-properties style:font-name="B Nazanin" style:font-name-asian="B Nazanin" style:font-name-complex="B Nazanin" fo:font-size="18pt" style:font-size-asian="18pt" style:font-size-complex="18pt" style:language-complex="fa" style:country-complex="IR"/>
+    </style:style>
+    <style:style style:name="T284" style:parent-style-name="DefaultParagraphFont" style:family="text">
+      <style:text-properties style:font-name="B Nazanin" style:font-name-asian="B Nazanin" style:font-name-complex="B Nazanin" fo:font-size="18pt" style:font-size-asian="18pt" style:font-size-complex="18pt" style:language-complex="fa" style:country-complex="IR"/>
+    </style:style>
+    <style:style style:name="T285" style:parent-style-name="DefaultParagraphFont" style:family="text">
+      <style:text-properties style:font-name="B Nazanin" style:font-name-asian="B Nazanin" style:font-name-complex="B Nazanin" fo:font-size="18pt" style:font-size-asian="18pt" style:font-size-complex="18pt" style:language-complex="fa" style:country-complex="IR"/>
+    </style:style>
+    <style:style style:name="P286" style:parent-style-name="Normal" style:family="paragraph">
+      <style:paragraph-properties style:writing-mode="rl-tb" fo:text-indent="0.5in"/>
+      <style:text-properties style:font-name="B Nazanin" style:font-name-asian="B Nazanin" style:font-name-complex="B Nazanin" fo:font-size="18pt" style:font-size-asian="18pt" style:font-size-complex="18pt" style:language-complex="fa" style:country-complex="IR"/>
+    </style:style>
+    <style:style style:name="P287" style:parent-style-name="Normal" style:family="paragraph">
+      <style:paragraph-properties style:writing-mode="rl-tb" fo:text-indent="0.5in"/>
+    </style:style>
+    <style:style style:name="T288" style:parent-style-name="DefaultParagraphFont" style:family="text">
+      <style:text-properties style:font-name="B Nazanin" style:font-name-asian="B Nazanin" style:font-name-complex="B Nazanin" fo:font-size="18pt" style:font-size-asian="18pt" style:font-size-complex="18pt" style:language-complex="fa" style:country-complex="IR"/>
+    </style:style>
+    <style:style style:name="T289" style:parent-style-name="DefaultParagraphFont" style:family="text">
+      <style:text-properties style:font-name="B Nazanin" style:font-name-asian="B Nazanin" style:font-name-complex="B Nazanin" fo:font-size="18pt" style:font-size-asian="18pt" style:font-size-complex="18pt" style:language-complex="fa" style:country-complex="IR"/>
+    </style:style>
+    <style:style style:name="T290" style:parent-style-name="DefaultParagraphFont" style:family="text">
+      <style:text-properties style:font-name="B Nazanin" style:font-name-asian="B Nazanin" style:font-name-complex="B Nazanin" fo:font-size="18pt" style:font-size-asian="18pt" style:font-size-complex="18pt" style:language-complex="fa" style:country-complex="IR"/>
+    </style:style>
+    <style:style style:name="P291" style:parent-style-name="Normal" style:family="paragraph">
+      <style:paragraph-properties fo:text-indent="0.5in"/>
+    </style:style>
+    <style:style style:name="T292" style:parent-style-name="DefaultParagraphFont" style:family="text">
+      <style:text-properties style:font-name="B Nazanin" style:font-name-asian="B Nazanin" style:font-name-complex="B Nazanin" fo:font-size="18pt" style:font-size-asian="18pt" style:font-size-complex="18pt" style:language-complex="fa" style:country-complex="IR"/>
+    </style:style>
+    <style:style style:name="P293" style:parent-style-name="Normal" style:family="paragraph">
+      <style:paragraph-properties style:writing-mode="rl-tb" fo:text-indent="0.5in"/>
+    </style:style>
+    <style:style style:name="T294" style:parent-style-name="DefaultParagraphFont" style:family="text">
+      <style:text-properties style:font-name="B Nazanin" style:font-name-asian="B Nazanin" style:font-name-complex="B Nazanin" fo:font-size="18pt" style:font-size-asian="18pt" style:font-size-complex="18pt" style:language-complex="fa" style:country-complex="IR"/>
+    </style:style>
+    <style:style style:name="T295" style:parent-style-name="DefaultParagraphFont" style:family="text">
+      <style:text-properties style:font-name="B Nazanin" style:font-name-asian="B Nazanin" style:font-name-complex="B Nazanin" fo:font-size="18pt" style:font-size-asian="18pt" style:font-size-complex="18pt" style:language-complex="fa" style:country-complex="IR"/>
+    </style:style>
+    <style:style style:name="T296" style:parent-style-name="DefaultParagraphFont" style:family="text">
+      <style:text-properties style:font-name="B Nazanin" style:font-name-asian="B Nazanin" style:font-name-complex="B Nazanin" fo:font-size="18pt" style:font-size-asian="18pt" style:font-size-complex="18pt" style:language-complex="fa" style:country-complex="IR"/>
+    </style:style>
+    <style:style style:name="P297" style:parent-style-name="Normal" style:family="paragraph">
+      <style:paragraph-properties fo:text-align="end" style:writing-mode="rl-tb" fo:text-indent="0.5in"/>
+    </style:style>
+    <style:style style:name="T298" style:parent-style-name="DefaultParagraphFont" style:family="text">
+      <style:text-properties style:font-name="B Nazanin" style:font-name-asian="B Nazanin" style:font-name-complex="B Nazanin" fo:font-size="18pt" style:font-size-asian="18pt" style:font-size-complex="18pt" style:language-complex="fa" style:country-complex="IR"/>
+    </style:style>
+    <style:style style:name="T299" style:parent-style-name="DefaultParagraphFont" style:family="text">
+      <style:text-properties style:font-name="B Nazanin" style:font-name-asian="B Nazanin" style:font-name-complex="B Nazanin" fo:font-size="18pt" style:font-size-asian="18pt" style:font-size-complex="18pt" style:language-complex="fa" style:country-complex="IR"/>
+    </style:style>
+    <style:style style:name="P300" style:parent-style-name="Normal" style:family="paragraph">
+      <style:paragraph-properties style:writing-mode="rl-tb" fo:text-indent="0.5in"/>
+      <style:text-properties style:font-name="B Nazanin" style:font-name-asian="B Nazanin" style:font-name-complex="B Nazanin" fo:font-size="18pt" style:font-size-asian="18pt" style:font-size-complex="18pt" style:language-complex="fa" style:country-complex="IR"/>
+    </style:style>
+    <style:style style:name="P301" style:parent-style-name="Normal" style:family="paragraph">
+      <style:paragraph-properties fo:text-indent="0.5in"/>
+    </style:style>
+    <style:style style:name="T302" style:parent-style-name="DefaultParagraphFont" style:family="text">
+      <style:text-properties style:font-name="B Nazanin" style:font-name-asian="B Nazanin" style:font-name-complex="B Nazanin" fo:font-size="18pt" style:font-size-asian="18pt" style:font-size-complex="18pt" style:language-complex="fa" style:country-complex="IR"/>
+    </style:style>
+    <style:style style:name="P303" style:parent-style-name="Normal" style:family="paragraph">
+      <style:paragraph-properties fo:text-indent="0.5in"/>
+    </style:style>
+    <style:style style:name="T304" style:parent-style-name="DefaultParagraphFont" style:family="text">
+      <style:text-properties style:font-name="B Nazanin" style:font-name-asian="B Nazanin" style:font-name-complex="B Nazanin" fo:font-size="18pt" style:font-size-asian="18pt" style:font-size-complex="18pt" style:language-complex="fa" style:country-complex="IR"/>
+    </style:style>
+    <style:style style:name="P305" style:parent-style-name="Normal" style:family="paragraph">
+      <style:paragraph-properties fo:text-indent="0.5in"/>
+      <style:text-properties style:font-name="B Nazanin" style:font-name-asian="B Nazanin" style:font-name-complex="B Nazanin" fo:font-size="18pt" style:font-size-asian="18pt" style:font-size-complex="18pt" style:language-complex="fa" style:country-complex="IR"/>
+    </style:style>
+    <style:style style:name="P306" style:parent-style-name="Normal" style:family="paragraph">
+      <style:paragraph-properties fo:text-align="end" fo:text-indent="0.5in"/>
+      <style:text-properties style:font-name="B Nazanin" style:font-name-asian="B Nazanin" style:font-name-complex="B Nazanin" fo:font-size="18pt" style:font-size-asian="18pt" style:font-size-complex="18pt" style:language-complex="fa" style:country-complex="IR"/>
+    </style:style>
+    <style:style style:name="P307" style:parent-style-name="Normal" style:family="paragraph">
+      <style:paragraph-properties fo:text-align="end" fo:text-indent="0.5in"/>
+      <style:text-properties style:font-name="B Nazanin" style:font-name-asian="B Nazanin" style:font-name-complex="B Nazanin" fo:font-size="18pt" style:font-size-asian="18pt" style:font-size-complex="18pt" style:language-complex="fa" style:country-complex="IR"/>
+    </style:style>
+    <style:style style:name="P308" style:parent-style-name="Normal" style:family="paragraph">
+      <style:paragraph-properties fo:text-indent="0.5in"/>
+    </style:style>
+    <style:style style:name="T309" style:parent-style-name="DefaultParagraphFont" style:family="text">
+      <style:text-properties style:font-name="B Nazanin" style:font-name-asian="B Nazanin" style:font-name-complex="B Nazanin" fo:font-size="18pt" style:font-size-asian="18pt" style:font-size-complex="18pt" style:language-complex="fa" style:country-complex="IR"/>
+    </style:style>
+    <style:style style:name="P310" style:parent-style-name="Normal" style:family="paragraph">
+      <style:paragraph-properties fo:text-indent="0.5in"/>
+    </style:style>
+    <style:style style:name="T311" style:parent-style-name="DefaultParagraphFont" style:family="text">
+      <style:text-properties style:font-name="B Nazanin" style:font-name-asian="B Nazanin" style:font-name-complex="B Nazanin" fo:font-size="18pt" style:font-size-asian="18pt" style:font-size-complex="18pt" style:language-complex="fa" style:country-complex="IR"/>
+    </style:style>
+    <style:style style:name="P312" style:parent-style-name="Normal" style:family="paragraph">
+      <style:paragraph-properties style:writing-mode="rl-tb" fo:text-indent="0.5in"/>
+      <style:text-properties style:font-name="B Nazanin" style:font-name-asian="B Nazanin" style:font-name-complex="B Nazanin" fo:font-size="18pt" style:font-size-asian="18pt" style:font-size-complex="18pt" style:language-complex="fa" style:country-complex="IR"/>
+    </style:style>
+    <style:style style:name="P313" style:parent-style-name="Normal" style:family="paragraph">
+      <style:paragraph-properties fo:text-indent="0.5in"/>
+    </style:style>
+    <style:style style:name="T314" style:parent-style-name="DefaultParagraphFont" style:family="text">
+      <style:text-properties style:font-name="B Nazanin" style:font-name-asian="B Nazanin" style:font-name-complex="B Nazanin" fo:font-size="18pt" style:font-size-asian="18pt" style:font-size-complex="18pt" style:language-complex="fa" style:country-complex="IR"/>
+    </style:style>
+    <style:style style:name="P315" style:parent-style-name="Normal" style:family="paragraph">
+      <style:paragraph-properties fo:text-indent="0.5in"/>
+      <style:text-properties style:font-name="B Nazanin" style:font-name-asian="B Nazanin" style:font-name-complex="B Nazanin" fo:font-size="18pt" style:font-size-asian="18pt" style:font-size-complex="18pt" style:language-complex="fa" style:country-complex="IR"/>
+    </style:style>
+    <style:style style:name="P316" style:parent-style-name="Normal" style:family="paragraph">
+      <style:paragraph-properties style:writing-mode="rl-tb" fo:text-indent="0.5in"/>
+    </style:style>
+    <style:style style:name="T317" style:parent-style-name="DefaultParagraphFont" style:family="text">
+      <style:text-properties style:font-name="B Nazanin" style:font-name-asian="B Nazanin" style:font-name-complex="B Nazanin" fo:font-size="18pt" style:font-size-asian="18pt" style:font-size-complex="18pt" style:language-complex="fa" style:country-complex="IR"/>
+    </style:style>
+    <style:style style:name="T318" style:parent-style-name="DefaultParagraphFont" style:family="text">
+      <style:text-properties style:font-name="B Nazanin" style:font-name-asian="B Nazanin" style:font-name-complex="B Nazanin" fo:font-size="18pt" style:font-size-asian="18pt" style:font-size-complex="18pt" style:language-complex="fa" style:country-complex="IR"/>
+    </style:style>
+    <style:style style:name="T319" style:parent-style-name="DefaultParagraphFont" style:family="text">
+      <style:text-properties style:font-name="B Nazanin" style:font-name-asian="B Nazanin" style:font-name-complex="B Nazanin" fo:font-size="18pt" style:font-size-asian="18pt" style:font-size-complex="18pt" style:language-complex="fa" style:country-complex="IR"/>
+    </style:style>
+    <style:style style:name="T320" style:parent-style-name="DefaultParagraphFont" style:family="text">
+      <style:text-properties style:font-name="B Nazanin" style:font-name-asian="B Nazanin" style:font-name-complex="B Nazanin" fo:font-size="18pt" style:font-size-asian="18pt" style:font-size-complex="18pt" style:language-complex="fa" style:country-complex="IR"/>
+    </style:style>
+    <style:style style:name="T321" style:parent-style-name="DefaultParagraphFont" style:family="text">
+      <style:text-properties style:font-name="B Nazanin" style:font-name-asian="B Nazanin" style:font-name-complex="B Nazanin" fo:font-size="18pt" style:font-size-asian="18pt" style:font-size-complex="18pt" style:language-complex="fa" style:country-complex="IR"/>
+    </style:style>
+    <style:style style:name="P322" style:parent-style-name="Normal" style:family="paragraph">
+      <style:paragraph-properties style:writing-mode="rl-tb" fo:text-indent="0.5in"/>
       <style:text-properties style:font-name="B Nazanin" style:font-name-asian="B Nazanin" style:font-name-complex="B Nazanin" fo:font-size="18pt" style:font-size-asian="18pt" style:font-size-complex="18pt" style:language-complex="fa" style:country-complex="IR"/>
     </style:style>
   </office:automatic-styles>
@@ -1728,7 +1879,125 @@
       <text:p text:style-name="P271"/>
       <text:p text:style-name="P272"/>
       <text:p text:style-name="P273">خطاها</text:p>
-      <text:p text:style-name="P274"/>
+      <text:p text:style-name="P274">
+        <text:span text:style-name="T275">
+          در تعریف متغیر ها،متغیر
+          <text:s/>
+        </text:span>
+        <text:span text:style-name="T276">float</text:span>
+        <text:span text:style-name="T277">
+          <text:s/>
+          را نداشتیم ولی در تست کیس شماره
+          <text:s/>
+        </text:span>
+        <text:span text:style-name="T278">۱</text:span>
+        <text:span text:style-name="T279">
+          <text:s/>
+          متغیری با نوع
+          <text:s/>
+        </text:span>
+        <text:span text:style-name="T280">float</text:span>
+        <text:span text:style-name="T281">
+          <text:s/>
+          تعریف شده بود مه برای شناسایی آن در فایل
+          <text:s/>
+        </text:span>
+        <text:span text:style-name="T282">lex.l</text:span>
+        <text:span text:style-name="T283">
+          <text:s/>
+          آن را تعریف کرده 
+          <text:s/>
+          و توکن مربوط را برای
+          <text:s/>
+        </text:span>
+        <text:span text:style-name="T284">yacc</text:span>
+        <text:span text:style-name="T285">
+          <text:s/>
+          ارسال میکنیم
+        </text:span>
+      </text:p>
+      <text:p text:style-name="P286"/>
+      <text:p text:style-name="P287">
+        <text:span text:style-name="T288">
+          در تعریف حلقه
+          <text:s/>
+        </text:span>
+        <text:span text:style-name="T289">for</text:span>
+        <text:span text:style-name="T290">
+          <text:s/>
+          داشتیم:
+        </text:span>
+      </text:p>
+      <text:p text:style-name="P291">
+        <text:span text:style-name="T292">
+          &lt;stmt&gt; -&gt; for &lt;lvalue&gt; ‘=’ &lt;expr&gt; ‘(‘ to | down ‘)’ 
+          <text:s text:c="18"/>
+          &lt;expr&gt; do &lt;block&gt;
+          <text:s/>
+        </text:span>
+      </text:p>
+      <text:p text:style-name="P293">
+        <text:span text:style-name="T294">
+          در صورتی که در تست کیس هایی که شامل حلقه ی
+          <text:s/>
+        </text:span>
+        <text:span text:style-name="T295">for</text:span>
+        <text:span text:style-name="T296">
+          <text:s/>
+          می باشد دو کاراکتر '(' 
+          <text:s/>
+          ')' موجود نمی باشد و پس از رسیدن برنامه ی تحلیل لفوی به این مکان به دنبال ')' می گردد و چون موفق به پیدا کردن آن نمی شود خطا رخ می دهد برای مثال
+        </text:span>
+      </text:p>
+      <text:p text:style-name="P297">
+        <text:span text:style-name="T298">
+          <text:s/>
+        </text:span>
+        <text:span text:style-name="T299">For I=0 to m do</text:span>
+      </text:p>
+      <text:p text:style-name="P300">بنابراین گرامر را به صورت زیر تغییر دادیم</text:p>
+      <text:p text:style-name="P301">
+        <text:span text:style-name="T302">
+          &lt;stmt&gt; -&gt; for &lt;lvalue&gt; ‘=’ &lt;expr&gt; &lt;valfor&gt; &lt;expr&gt; do 
+          <text:s text:c="10"/>
+          &lt;block&gt;
+        </text:span>
+      </text:p>
+      <text:p text:style-name="P303">
+        <text:span text:style-name="T304">&lt;valfor&gt; -&gt; to| down to</text:span>
+      </text:p>
+      <text:p text:style-name="P305"/>
+      <text:p text:style-name="P306">مشخص کردن اولویت ها</text:p>
+      <text:p text:style-name="P307">با نوشتن دو خط کد زیر به ترتیب درست اولویت عملگر ها را مشخص میکنیم که کدام اولویت بیشتر یا کمتری داشته باشد</text:p>
+      <text:p text:style-name="P308">
+        <text:span text:style-name="T309">% left ADD SUB</text:span>
+      </text:p>
+      <text:p text:style-name="P310">
+        <text:span text:style-name="T311">% left MUL DEVIDE</text:span>
+      </text:p>
+      <text:p text:style-name="P312">حتی میتوانستیم به صورت زیر نیز بنویسیم که دارای اولویت بیشتری از همه ی آن ها باشد</text:p>
+      <text:p text:style-name="P313">
+        <text:span text:style-name="T314">% right POW</text:span>
+      </text:p>
+      <text:p text:style-name="P315"/>
+      <text:p text:style-name="P316">
+        <text:span text:style-name="T317">
+          ترتیب از بالا به پایین اولویت از کم به زیاد را نشان می دهد و واژه ی
+          <text:s/>
+        </text:span>
+        <text:span text:style-name="T318">left</text:span>
+        <text:span text:style-name="T319">
+          <text:s/>
+          و
+          <text:s/>
+        </text:span>
+        <text:span text:style-name="T320">right</text:span>
+        <text:span text:style-name="T321">
+          <text:s/>
+          نشان دهنده ی اولویت چپ ترین و راست ترین ضرب،تقسیم ،جمع و … نسبت به خودشان است.
+        </text:span>
+      </text:p>
+      <text:p text:style-name="P322"/>
     </office:text>
   </office:body>
 </office:document-content>
@@ -1743,12 +2012,12 @@
     <dc:subject/>
     <meta:initial-creator>Windows User</meta:initial-creator>
     <dc:creator>Sajjad Momeni</dc:creator>
-    <meta:creation-date>2018-07-08T18:41:00Z</meta:creation-date>
-    <dc:date>2018-07-08T18:41:00Z</dc:date>
+    <meta:creation-date>2018-07-08T19:20:00Z</meta:creation-date>
+    <dc:date>2018-07-08T19:20:00Z</dc:date>
     <meta:template xlink:href="Normal.dotm" xlink:type="simple"/>
     <meta:editing-cycles>6</meta:editing-cycles>
     <meta:editing-duration>PT0S</meta:editing-duration>
-    <meta:document-statistic meta:page-count="1" meta:paragraph-count="11" meta:word-count="879" meta:character-count="5884" meta:row-count="41" meta:non-whitespace-character-count="5016"/>
+    <meta:document-statistic meta:page-count="1" meta:paragraph-count="13" meta:word-count="1042" meta:character-count="6973" meta:row-count="49" meta:non-whitespace-character-count="5944"/>
   </office:meta>
 </office:document-meta>
 </file>

</xml_diff>